<commit_message>
update: update CV for faculty
</commit_message>
<xml_diff>
--- a/GuyReadingCV.docx
+++ b/GuyReadingCV.docx
@@ -402,16 +402,16 @@
           <w:sz w:val="24"/>
           <w:szCs w:val="24"/>
         </w:rPr>
-        <w:t>NOVEMBER 2020 - PRESENT</w:t>
-      </w:r>
-    </w:p>
-    <w:p>
-      <w:pPr>
-        <w:pStyle w:val="NoSpacing"/>
-        <w:rPr>
-          <w:sz w:val="24"/>
-          <w:szCs w:val="24"/>
-        </w:rPr>
+        <w:t>July 2022- PRESENT</w:t>
+      </w:r>
+    </w:p>
+    <w:p>
+      <w:pPr>
+        <w:pStyle w:val="NoSpacing"/>
+        <w:bidi w:val="0"/>
+        <w:spacing w:before="0" w:beforeAutospacing="off" w:after="0" w:afterAutospacing="off" w:line="240" w:lineRule="auto"/>
+        <w:ind w:left="0" w:right="0"/>
+        <w:jc w:val="left"/>
       </w:pPr>
       <w:r>
         <w:rPr>
@@ -420,7 +420,141 @@
           <w:sz w:val="24"/>
           <w:szCs w:val="24"/>
         </w:rPr>
-        <w:t>Data Science and Machine Learning Research Engineer/Raytheon, Gloucester</w:t>
+        <w:t>Data Scientist, Faculty, London</w:t>
+      </w:r>
+    </w:p>
+    <w:p>
+      <w:pPr>
+        <w:pStyle w:val="NoSpacing"/>
+        <w:numPr>
+          <w:ilvl w:val="0"/>
+          <w:numId w:val="12"/>
+        </w:numPr>
+        <w:bidi w:val="0"/>
+        <w:spacing w:before="0" w:beforeAutospacing="off" w:after="0" w:afterAutospacing="off" w:line="240" w:lineRule="auto"/>
+        <w:ind w:right="0"/>
+        <w:jc w:val="left"/>
+        <w:rPr>
+          <w:b w:val="1"/>
+          <w:bCs w:val="1"/>
+          <w:sz w:val="24"/>
+          <w:szCs w:val="24"/>
+        </w:rPr>
+      </w:pPr>
+      <w:r>
+        <w:rPr>
+          <w:b w:val="0"/>
+          <w:bCs w:val="0"/>
+          <w:sz w:val="24"/>
+          <w:szCs w:val="24"/>
+        </w:rPr>
+        <w:t xml:space="preserve">Part of a successful project where I </w:t>
+      </w:r>
+      <w:r>
+        <w:rPr>
+          <w:b w:val="0"/>
+          <w:bCs w:val="0"/>
+          <w:sz w:val="24"/>
+          <w:szCs w:val="24"/>
+        </w:rPr>
+        <w:t>was responsibl</w:t>
+      </w:r>
+      <w:r>
+        <w:rPr>
+          <w:b w:val="0"/>
+          <w:bCs w:val="0"/>
+          <w:sz w:val="24"/>
+          <w:szCs w:val="24"/>
+        </w:rPr>
+        <w:t>e for</w:t>
+      </w:r>
+      <w:r>
+        <w:rPr>
+          <w:b w:val="0"/>
+          <w:bCs w:val="0"/>
+          <w:sz w:val="24"/>
+          <w:szCs w:val="24"/>
+        </w:rPr>
+        <w:t xml:space="preserve"> dire</w:t>
+      </w:r>
+      <w:r>
+        <w:rPr>
+          <w:b w:val="0"/>
+          <w:bCs w:val="0"/>
+          <w:sz w:val="24"/>
+          <w:szCs w:val="24"/>
+        </w:rPr>
+        <w:t xml:space="preserve">ction-setting, </w:t>
+      </w:r>
+      <w:r>
+        <w:rPr>
+          <w:b w:val="0"/>
+          <w:bCs w:val="0"/>
+          <w:sz w:val="24"/>
+          <w:szCs w:val="24"/>
+        </w:rPr>
+        <w:t>experimentation</w:t>
+      </w:r>
+      <w:r>
+        <w:rPr>
+          <w:b w:val="0"/>
+          <w:bCs w:val="0"/>
+          <w:sz w:val="24"/>
+          <w:szCs w:val="24"/>
+        </w:rPr>
+        <w:t xml:space="preserve"> and implementation of an NLP project for a defence customer.</w:t>
+      </w:r>
+    </w:p>
+    <w:p>
+      <w:pPr>
+        <w:pStyle w:val="NoSpacing"/>
+        <w:rPr>
+          <w:sz w:val="24"/>
+          <w:szCs w:val="24"/>
+        </w:rPr>
+      </w:pPr>
+    </w:p>
+    <w:p>
+      <w:pPr>
+        <w:pStyle w:val="NoSpacing"/>
+        <w:rPr>
+          <w:sz w:val="24"/>
+          <w:szCs w:val="24"/>
+        </w:rPr>
+      </w:pPr>
+    </w:p>
+    <w:p>
+      <w:pPr>
+        <w:pStyle w:val="NoSpacing"/>
+        <w:rPr>
+          <w:sz w:val="24"/>
+          <w:szCs w:val="24"/>
+        </w:rPr>
+      </w:pPr>
+      <w:r>
+        <w:rPr>
+          <w:sz w:val="24"/>
+          <w:szCs w:val="24"/>
+        </w:rPr>
+        <w:t>NOVEMBER 2020 – July 2022</w:t>
+      </w:r>
+    </w:p>
+    <w:p>
+      <w:pPr>
+        <w:pStyle w:val="NoSpacing"/>
+        <w:rPr>
+          <w:sz w:val="24"/>
+          <w:szCs w:val="24"/>
+        </w:rPr>
+      </w:pPr>
+      <w:r>
+        <w:rPr>
+          <w:b w:val="1"/>
+          <w:bCs w:val="1"/>
+          <w:sz w:val="24"/>
+          <w:szCs w:val="24"/>
+        </w:rPr>
+        <w:t>Data Science and Machine Learning Research Engineer, Raytheon, Gloucester</w:t>
       </w:r>
     </w:p>
     <w:p>
@@ -731,7 +865,25 @@
           <w:sz w:val="24"/>
           <w:szCs w:val="24"/>
         </w:rPr>
-        <w:t>Informatics Scientist/Ilika, Southampton</w:t>
+        <w:t xml:space="preserve">Informatics </w:t>
+      </w:r>
+      <w:r>
+        <w:rPr>
+          <w:b w:val="1"/>
+          <w:bCs w:val="1"/>
+          <w:sz w:val="24"/>
+          <w:szCs w:val="24"/>
+        </w:rPr>
+        <w:t>Scientist, Ilika</w:t>
+      </w:r>
+      <w:r>
+        <w:rPr>
+          <w:b w:val="1"/>
+          <w:bCs w:val="1"/>
+          <w:sz w:val="24"/>
+          <w:szCs w:val="24"/>
+        </w:rPr>
+        <w:t>, Southampton</w:t>
       </w:r>
     </w:p>
     <w:p>
@@ -1546,7 +1698,8 @@
 
 <file path=word/numbering.xml><?xml version="1.0" encoding="utf-8"?>
 <w:numbering xmlns:wpc="http://schemas.microsoft.com/office/word/2010/wordprocessingCanvas" xmlns:cx="http://schemas.microsoft.com/office/drawing/2014/chartex" xmlns:cx1="http://schemas.microsoft.com/office/drawing/2015/9/8/chartex" xmlns:cx2="http://schemas.microsoft.com/office/drawing/2015/10/21/chartex" xmlns:cx3="http://schemas.microsoft.com/office/drawing/2016/5/9/chartex" xmlns:cx4="http://schemas.microsoft.com/office/drawing/2016/5/10/chartex" xmlns:cx5="http://schemas.microsoft.com/office/drawing/2016/5/11/chartex" xmlns:cx6="http://schemas.microsoft.com/office/drawing/2016/5/12/chartex" xmlns:cx7="http://schemas.microsoft.com/office/drawing/2016/5/13/chartex" xmlns:cx8="http://schemas.microsoft.com/office/drawing/2016/5/14/chartex" xmlns:mc="http://schemas.openxmlformats.org/markup-compatibility/2006" xmlns:aink="http://schemas.microsoft.com/office/drawing/2016/ink" xmlns:am3d="http://schemas.microsoft.com/office/drawing/2017/model3d" xmlns:o="urn:schemas-microsoft-com:office:office" xmlns:r="http://schemas.openxmlformats.org/officeDocument/2006/relationships" xmlns:m="http://schemas.openxmlformats.org/officeDocument/2006/math" xmlns:v="urn:schemas-microsoft-com:vml" xmlns:wp14="http://schemas.microsoft.com/office/word/2010/wordprocessingDrawing" xmlns:wp="http://schemas.openxmlformats.org/drawingml/2006/wordprocessingDrawing" xmlns:w10="urn:schemas-microsoft-com:office:word" xmlns:w="http://schemas.openxmlformats.org/wordprocessingml/2006/main" xmlns:w14="http://schemas.microsoft.com/office/word/2010/wordml" xmlns:w15="http://schemas.microsoft.com/office/word/2012/wordml" xmlns:w16cid="http://schemas.microsoft.com/office/word/2016/wordml/cid" xmlns:w16se="http://schemas.microsoft.com/office/word/2015/wordml/symex" xmlns:wpg="http://schemas.microsoft.com/office/word/2010/wordprocessingGroup" xmlns:wpi="http://schemas.microsoft.com/office/word/2010/wordprocessingInk" xmlns:wne="http://schemas.microsoft.com/office/word/2006/wordml" xmlns:wps="http://schemas.microsoft.com/office/word/2010/wordprocessingShape" mc:Ignorable="w14 w15 w16se w16cid wp14">
-  <w:abstractNum xmlns:w="http://schemas.openxmlformats.org/wordprocessingml/2006/main" w:abstractNumId="10">
+  <w:abstractNum xmlns:w="http://schemas.openxmlformats.org/wordprocessingml/2006/main" w:abstractNumId="11">
+    <w:nsid w:val="73352ec2"/>
     <w:multiLevelType xmlns:w="http://schemas.openxmlformats.org/wordprocessingml/2006/main" w:val="hybridMultilevel"/>
     <w:lvl xmlns:w="http://schemas.openxmlformats.org/wordprocessingml/2006/main" w:ilvl="0">
       <w:start w:val="1"/>
@@ -1554,6 +1707,118 @@
       <w:lvlText w:val=""/>
       <w:lvlJc w:val="left"/>
       <w:pPr>
+        <w:ind w:left="360" w:hanging="360"/>
+      </w:pPr>
+      <w:rPr>
+        <w:rFonts w:hint="default" w:ascii="Symbol" w:hAnsi="Symbol"/>
+      </w:rPr>
+    </w:lvl>
+    <w:lvl xmlns:w="http://schemas.openxmlformats.org/wordprocessingml/2006/main" w:ilvl="1">
+      <w:start w:val="1"/>
+      <w:numFmt w:val="bullet"/>
+      <w:lvlText w:val="o"/>
+      <w:lvlJc w:val="left"/>
+      <w:pPr>
+        <w:ind w:left="1080" w:hanging="360"/>
+      </w:pPr>
+      <w:rPr>
+        <w:rFonts w:hint="default" w:ascii="Courier New" w:hAnsi="Courier New"/>
+      </w:rPr>
+    </w:lvl>
+    <w:lvl xmlns:w="http://schemas.openxmlformats.org/wordprocessingml/2006/main" w:ilvl="2">
+      <w:start w:val="1"/>
+      <w:numFmt w:val="bullet"/>
+      <w:lvlText w:val=""/>
+      <w:lvlJc w:val="left"/>
+      <w:pPr>
+        <w:ind w:left="1800" w:hanging="360"/>
+      </w:pPr>
+      <w:rPr>
+        <w:rFonts w:hint="default" w:ascii="Wingdings" w:hAnsi="Wingdings"/>
+      </w:rPr>
+    </w:lvl>
+    <w:lvl xmlns:w="http://schemas.openxmlformats.org/wordprocessingml/2006/main" w:ilvl="3">
+      <w:start w:val="1"/>
+      <w:numFmt w:val="bullet"/>
+      <w:lvlText w:val=""/>
+      <w:lvlJc w:val="left"/>
+      <w:pPr>
+        <w:ind w:left="2520" w:hanging="360"/>
+      </w:pPr>
+      <w:rPr>
+        <w:rFonts w:hint="default" w:ascii="Symbol" w:hAnsi="Symbol"/>
+      </w:rPr>
+    </w:lvl>
+    <w:lvl xmlns:w="http://schemas.openxmlformats.org/wordprocessingml/2006/main" w:ilvl="4">
+      <w:start w:val="1"/>
+      <w:numFmt w:val="bullet"/>
+      <w:lvlText w:val="o"/>
+      <w:lvlJc w:val="left"/>
+      <w:pPr>
+        <w:ind w:left="3240" w:hanging="360"/>
+      </w:pPr>
+      <w:rPr>
+        <w:rFonts w:hint="default" w:ascii="Courier New" w:hAnsi="Courier New"/>
+      </w:rPr>
+    </w:lvl>
+    <w:lvl xmlns:w="http://schemas.openxmlformats.org/wordprocessingml/2006/main" w:ilvl="5">
+      <w:start w:val="1"/>
+      <w:numFmt w:val="bullet"/>
+      <w:lvlText w:val=""/>
+      <w:lvlJc w:val="left"/>
+      <w:pPr>
+        <w:ind w:left="3960" w:hanging="360"/>
+      </w:pPr>
+      <w:rPr>
+        <w:rFonts w:hint="default" w:ascii="Wingdings" w:hAnsi="Wingdings"/>
+      </w:rPr>
+    </w:lvl>
+    <w:lvl xmlns:w="http://schemas.openxmlformats.org/wordprocessingml/2006/main" w:ilvl="6">
+      <w:start w:val="1"/>
+      <w:numFmt w:val="bullet"/>
+      <w:lvlText w:val=""/>
+      <w:lvlJc w:val="left"/>
+      <w:pPr>
+        <w:ind w:left="4680" w:hanging="360"/>
+      </w:pPr>
+      <w:rPr>
+        <w:rFonts w:hint="default" w:ascii="Symbol" w:hAnsi="Symbol"/>
+      </w:rPr>
+    </w:lvl>
+    <w:lvl xmlns:w="http://schemas.openxmlformats.org/wordprocessingml/2006/main" w:ilvl="7">
+      <w:start w:val="1"/>
+      <w:numFmt w:val="bullet"/>
+      <w:lvlText w:val="o"/>
+      <w:lvlJc w:val="left"/>
+      <w:pPr>
+        <w:ind w:left="5400" w:hanging="360"/>
+      </w:pPr>
+      <w:rPr>
+        <w:rFonts w:hint="default" w:ascii="Courier New" w:hAnsi="Courier New"/>
+      </w:rPr>
+    </w:lvl>
+    <w:lvl xmlns:w="http://schemas.openxmlformats.org/wordprocessingml/2006/main" w:ilvl="8">
+      <w:start w:val="1"/>
+      <w:numFmt w:val="bullet"/>
+      <w:lvlText w:val=""/>
+      <w:lvlJc w:val="left"/>
+      <w:pPr>
+        <w:ind w:left="6120" w:hanging="360"/>
+      </w:pPr>
+      <w:rPr>
+        <w:rFonts w:hint="default" w:ascii="Wingdings" w:hAnsi="Wingdings"/>
+      </w:rPr>
+    </w:lvl>
+  </w:abstractNum>
+  <w:abstractNum xmlns:w="http://schemas.openxmlformats.org/wordprocessingml/2006/main" w:abstractNumId="10">
+    <w:nsid w:val="4676d62f"/>
+    <w:multiLevelType xmlns:w="http://schemas.openxmlformats.org/wordprocessingml/2006/main" w:val="hybridMultilevel"/>
+    <w:lvl xmlns:w="http://schemas.openxmlformats.org/wordprocessingml/2006/main" w:ilvl="0">
+      <w:start w:val="1"/>
+      <w:numFmt w:val="bullet"/>
+      <w:lvlText w:val=""/>
+      <w:lvlJc w:val="left"/>
+      <w:pPr>
         <w:ind w:left="720" w:hanging="360"/>
       </w:pPr>
       <w:rPr>
@@ -1658,6 +1923,7 @@
     </w:lvl>
   </w:abstractNum>
   <w:abstractNum xmlns:w="http://schemas.openxmlformats.org/wordprocessingml/2006/main" w:abstractNumId="9">
+    <w:nsid w:val="9286943"/>
     <w:multiLevelType xmlns:w="http://schemas.openxmlformats.org/wordprocessingml/2006/main" w:val="hybridMultilevel"/>
     <w:lvl xmlns:w="http://schemas.openxmlformats.org/wordprocessingml/2006/main" w:ilvl="0">
       <w:start w:val="1"/>
@@ -1769,6 +2035,7 @@
     </w:lvl>
   </w:abstractNum>
   <w:abstractNum xmlns:w="http://schemas.openxmlformats.org/wordprocessingml/2006/main" w:abstractNumId="8">
+    <w:nsid w:val="706cc803"/>
     <w:multiLevelType xmlns:w="http://schemas.openxmlformats.org/wordprocessingml/2006/main" w:val="hybridMultilevel"/>
     <w:lvl xmlns:w="http://schemas.openxmlformats.org/wordprocessingml/2006/main" w:ilvl="0">
       <w:start w:val="1"/>
@@ -1880,6 +2147,7 @@
     </w:lvl>
   </w:abstractNum>
   <w:abstractNum xmlns:w="http://schemas.openxmlformats.org/wordprocessingml/2006/main" w:abstractNumId="7">
+    <w:nsid w:val="42d0fa95"/>
     <w:multiLevelType xmlns:w="http://schemas.openxmlformats.org/wordprocessingml/2006/main" w:val="hybridMultilevel"/>
     <w:lvl xmlns:w="http://schemas.openxmlformats.org/wordprocessingml/2006/main" w:ilvl="0">
       <w:start w:val="1"/>
@@ -1991,6 +2259,7 @@
     </w:lvl>
   </w:abstractNum>
   <w:abstractNum xmlns:w="http://schemas.openxmlformats.org/wordprocessingml/2006/main" w:abstractNumId="6">
+    <w:nsid w:val="31e8c9d4"/>
     <w:multiLevelType xmlns:w="http://schemas.openxmlformats.org/wordprocessingml/2006/main" w:val="hybridMultilevel"/>
     <w:lvl xmlns:w="http://schemas.openxmlformats.org/wordprocessingml/2006/main" w:ilvl="0">
       <w:start w:val="1"/>
@@ -2102,6 +2371,7 @@
     </w:lvl>
   </w:abstractNum>
   <w:abstractNum xmlns:w="http://schemas.openxmlformats.org/wordprocessingml/2006/main" w:abstractNumId="5">
+    <w:nsid w:val="2c37b3aa"/>
     <w:multiLevelType xmlns:w="http://schemas.openxmlformats.org/wordprocessingml/2006/main" w:val="hybridMultilevel"/>
     <w:lvl xmlns:w="http://schemas.openxmlformats.org/wordprocessingml/2006/main" w:ilvl="0">
       <w:start w:val="1"/>
@@ -2753,6 +3023,9 @@
       </w:rPr>
     </w:lvl>
   </w:abstractNum>
+  <w:num w:numId="12">
+    <w:abstractNumId w:val="11"/>
+  </w:num>
   <w:num w:numId="11">
     <w:abstractNumId w:val="10"/>
   </w:num>

</xml_diff>

<commit_message>
update: adjust from 3rd to 1st person. Add a few edits
</commit_message>
<xml_diff>
--- a/GuyReadingCV.docx
+++ b/GuyReadingCV.docx
@@ -346,18 +346,11 @@
     <w:p>
       <w:pPr>
         <w:pStyle w:val="NoSpacing"/>
-      </w:pPr>
-      <w:r>
         <w:rPr/>
-        <w:t xml:space="preserve">A Data Scientist with a background in small scale Physics and semiconductor manufacturing, with 6+ years of experience. Guy has extended experience with Deep Reinforcement Learning and a keen interest in </w:t>
-      </w:r>
+      </w:pPr>
       <w:r>
         <w:rPr/>
-        <w:t>Neurosymbolic</w:t>
-      </w:r>
-      <w:r>
-        <w:rPr/>
-        <w:t xml:space="preserve"> AI, reasoning within AI and causal AI.</w:t>
+        <w:t>A Data Scientist with a background in small scale Physics and semiconductor manufacturing, with 5+ years of experience. I have extended experience with Reinforcement Learning and Computer Vision tasks, and a keen interest in reasoning within AI and causal AI.</w:t>
       </w:r>
     </w:p>
     <w:p>
@@ -530,7 +523,7 @@
           <w:sz w:val="24"/>
           <w:szCs w:val="24"/>
         </w:rPr>
-        <w:t>Main technical contributor within Faculty for technical vision &amp; planning on RL bids to win new contracts.</w:t>
+        <w:t>Main technical contributor within Faculty Defence BU for technical vision &amp; planning on RL bids to win new contracts.</w:t>
       </w:r>
     </w:p>
     <w:p>
@@ -976,7 +969,7 @@
           <w:sz w:val="24"/>
           <w:szCs w:val="24"/>
         </w:rPr>
-        <w:t xml:space="preserve">In-house Machine Learning specialist, looking for patterns between manufacturing data and quality data to </w:t>
+        <w:t xml:space="preserve">Machine learning models, looking for patterns between manufacturing data and quality data to </w:t>
       </w:r>
       <w:r>
         <w:rPr>
@@ -1014,7 +1007,11 @@
           <w:ilvl w:val="0"/>
           <w:numId w:val="8"/>
         </w:numPr>
-        <w:ind w:left="360"/>
+        <w:suppressLineNumbers w:val="0"/>
+        <w:bidi w:val="0"/>
+        <w:spacing w:before="0" w:beforeAutospacing="off" w:after="0" w:afterAutospacing="off" w:line="240" w:lineRule="auto"/>
+        <w:ind w:left="360" w:right="0" w:hanging="360"/>
+        <w:jc w:val="left"/>
         <w:rPr>
           <w:rFonts w:ascii="Calibri" w:hAnsi="Calibri" w:eastAsia="Calibri" w:cs="Calibri" w:asciiTheme="minorAscii" w:hAnsiTheme="minorAscii" w:eastAsiaTheme="minorAscii" w:cstheme="minorAscii"/>
           <w:sz w:val="24"/>
@@ -1027,7 +1024,7 @@
           <w:sz w:val="24"/>
           <w:szCs w:val="24"/>
         </w:rPr>
-        <w:t xml:space="preserve">Automated parts of QA for the manufacturing process, notably, I developed a lump detector (finding lumps in pictures of thin films) to automate QA of Ilika's </w:t>
+        <w:t xml:space="preserve">Automating parts of QA for the manufacturing process, notably, I developed a lump detector (finding lumps in pictures of thin films) to automate QA of Ilika's </w:t>
       </w:r>
       <w:r>
         <w:rPr>

</xml_diff>

<commit_message>
update CV: add impact of work
</commit_message>
<xml_diff>
--- a/GuyReadingCV.docx
+++ b/GuyReadingCV.docx
@@ -346,11 +346,56 @@
     <w:p>
       <w:pPr>
         <w:pStyle w:val="NoSpacing"/>
-        <w:rPr/>
-      </w:pPr>
-      <w:r>
-        <w:rPr/>
-        <w:t>A Data Scientist with a background in small scale Physics and semiconductor manufacturing, with 5+ years of experience. I have extended experience with Reinforcement Learning (RL) and Computer Vision (CV) tasks. I am a curious self-starter keen to build things.</w:t>
+      </w:pPr>
+      <w:r>
+        <w:rPr>
+          <w:rFonts w:ascii="Calibri" w:hAnsi="Calibri" w:eastAsia="Calibri" w:cs="Calibri"/>
+          <w:noProof w:val="0"/>
+          <w:sz w:val="22"/>
+          <w:szCs w:val="22"/>
+          <w:lang w:val="en-GB"/>
+        </w:rPr>
+        <w:t xml:space="preserve">A Data Scientist with 5+ years of experience specializing in Computer Vision and Reinforcement Learning. Strong background in mathematics and physics with extensive experience in training, testing, and deploying machine learning models. Proven </w:t>
+      </w:r>
+      <w:r>
+        <w:rPr>
+          <w:rFonts w:ascii="Calibri" w:hAnsi="Calibri" w:eastAsia="Calibri" w:cs="Calibri"/>
+          <w:noProof w:val="0"/>
+          <w:sz w:val="22"/>
+          <w:szCs w:val="22"/>
+          <w:lang w:val="en-GB"/>
+        </w:rPr>
+        <w:t>track record</w:t>
+      </w:r>
+      <w:r>
+        <w:rPr>
+          <w:rFonts w:ascii="Calibri" w:hAnsi="Calibri" w:eastAsia="Calibri" w:cs="Calibri"/>
+          <w:noProof w:val="0"/>
+          <w:sz w:val="22"/>
+          <w:szCs w:val="22"/>
+          <w:lang w:val="en-GB"/>
+        </w:rPr>
+        <w:t xml:space="preserve"> in leading technical projects and implementing </w:t>
+      </w:r>
+      <w:r>
+        <w:rPr>
+          <w:rFonts w:ascii="Calibri" w:hAnsi="Calibri" w:eastAsia="Calibri" w:cs="Calibri"/>
+          <w:noProof w:val="0"/>
+          <w:sz w:val="22"/>
+          <w:szCs w:val="22"/>
+          <w:lang w:val="en-GB"/>
+        </w:rPr>
+        <w:t>cutting-edge</w:t>
+      </w:r>
+      <w:r>
+        <w:rPr>
+          <w:rFonts w:ascii="Calibri" w:hAnsi="Calibri" w:eastAsia="Calibri" w:cs="Calibri"/>
+          <w:noProof w:val="0"/>
+          <w:sz w:val="22"/>
+          <w:szCs w:val="22"/>
+          <w:lang w:val="en-GB"/>
+        </w:rPr>
+        <w:t xml:space="preserve"> AI solutions to answer research questions for customers.</w:t>
       </w:r>
     </w:p>
     <w:p>
@@ -449,7 +494,43 @@
           <w:sz w:val="22"/>
           <w:szCs w:val="22"/>
         </w:rPr>
-        <w:t>Co-led a multi-million-pound low-TRL RL research project that spanned multiple collaboration partners within Defence to discover and exploit specific game strategies.</w:t>
+        <w:t xml:space="preserve">Technical Lead and Individual Contributor for a multi-million-pound RL research project that spanned multiple collaboration partners within Defence to discover and exploit specific game strategies. This work has shaped the discourse within government (Defence) </w:t>
+      </w:r>
+      <w:r>
+        <w:rPr>
+          <w:b w:val="0"/>
+          <w:bCs w:val="0"/>
+          <w:sz w:val="22"/>
+          <w:szCs w:val="22"/>
+        </w:rPr>
+        <w:t>regarding</w:t>
+      </w:r>
+      <w:r>
+        <w:rPr>
+          <w:b w:val="0"/>
+          <w:bCs w:val="0"/>
+          <w:sz w:val="22"/>
+          <w:szCs w:val="22"/>
+        </w:rPr>
+        <w:t xml:space="preserve"> the extent they can use RL for taking specific strategies in games and has </w:t>
+      </w:r>
+      <w:r>
+        <w:rPr>
+          <w:b w:val="0"/>
+          <w:bCs w:val="0"/>
+          <w:sz w:val="22"/>
+          <w:szCs w:val="22"/>
+        </w:rPr>
+        <w:t>demonstrated</w:t>
+      </w:r>
+      <w:r>
+        <w:rPr>
+          <w:b w:val="0"/>
+          <w:bCs w:val="0"/>
+          <w:sz w:val="22"/>
+          <w:szCs w:val="22"/>
+        </w:rPr>
+        <w:t xml:space="preserve"> and recommended specific techniques to achieve this.</w:t>
       </w:r>
     </w:p>
     <w:p>
@@ -477,7 +558,7 @@
           <w:sz w:val="22"/>
           <w:szCs w:val="22"/>
         </w:rPr>
-        <w:t>Led &amp; delivered a CV project involving multi-object tracking, specific target identification, re-</w:t>
+        <w:t>Technical Lead and Individual Contributor for a CV project involving multi-object tracking, specific target identification, re-</w:t>
       </w:r>
       <w:r>
         <w:rPr>
@@ -495,7 +576,7 @@
           <w:sz w:val="22"/>
           <w:szCs w:val="22"/>
         </w:rPr>
-        <w:t xml:space="preserve"> and long-term tracking for a Defence customer.</w:t>
+        <w:t xml:space="preserve"> and long-term tracking for a Defence customer. This work helped the government re-assess the feasibility for rolling out this technology fully, changing their target from 2030 to 2026.</w:t>
       </w:r>
     </w:p>
     <w:p>
@@ -523,7 +604,53 @@
           <w:sz w:val="22"/>
           <w:szCs w:val="22"/>
         </w:rPr>
-        <w:t>Established as RL &amp; CV subject matter expert &amp; main technical contributor within Faculty Defence BU for technical vision &amp; planning on RL/CV bids to win new contracts.</w:t>
+        <w:t xml:space="preserve">I am established as a CV &amp; RL subject matter expert. </w:t>
+      </w:r>
+      <w:r>
+        <w:rPr>
+          <w:b w:val="0"/>
+          <w:bCs w:val="0"/>
+          <w:sz w:val="22"/>
+          <w:szCs w:val="22"/>
+        </w:rPr>
+        <w:t>I’m</w:t>
+      </w:r>
+      <w:r>
+        <w:rPr>
+          <w:b w:val="0"/>
+          <w:bCs w:val="0"/>
+          <w:sz w:val="22"/>
+          <w:szCs w:val="22"/>
+        </w:rPr>
+        <w:t xml:space="preserve"> a main technical contributor within Faculty Defence BU for bid writing on RL/CV tenders (technical vision &amp; planning) to win new contracts and have helped win &gt;£1M in new contracts.</w:t>
+      </w:r>
+    </w:p>
+    <w:p>
+      <w:pPr>
+        <w:pStyle w:val="NoSpacing"/>
+        <w:numPr>
+          <w:ilvl w:val="0"/>
+          <w:numId w:val="12"/>
+        </w:numPr>
+        <w:bidi w:val="0"/>
+        <w:spacing w:before="0" w:beforeAutospacing="off" w:after="0" w:afterAutospacing="off" w:line="240" w:lineRule="auto"/>
+        <w:ind w:right="0"/>
+        <w:jc w:val="left"/>
+        <w:rPr>
+          <w:b w:val="0"/>
+          <w:bCs w:val="0"/>
+          <w:sz w:val="22"/>
+          <w:szCs w:val="22"/>
+        </w:rPr>
+      </w:pPr>
+      <w:r>
+        <w:rPr>
+          <w:b w:val="0"/>
+          <w:bCs w:val="0"/>
+          <w:sz w:val="22"/>
+          <w:szCs w:val="22"/>
+        </w:rPr>
+        <w:t>Fine-tuned and trained from scratch YOLO models (CV), Llama models (NLP) and PPO models (RL). I used multiple cloud components to do this (AWS EC2, S3).</w:t>
       </w:r>
     </w:p>
     <w:p>
@@ -592,9 +719,9 @@
           <w:sz w:val="22"/>
           <w:szCs w:val="22"/>
         </w:rPr>
-        <w:t xml:space="preserve">Led the team within Raytheon to compete in the </w:t>
-      </w:r>
-      <w:hyperlink r:id="R8a787ecd81594710">
+        <w:t xml:space="preserve">Technical Lead for the team within Raytheon to compete in the </w:t>
+      </w:r>
+      <w:hyperlink r:id="R637b921e37ae48f0">
         <w:r>
           <w:rPr>
             <w:rStyle w:val="Hyperlink"/>
@@ -603,7 +730,7 @@
             <w:sz w:val="22"/>
             <w:szCs w:val="22"/>
           </w:rPr>
-          <w:t>CAGE Challenge</w:t>
+          <w:t>CAGE Challenge,</w:t>
         </w:r>
       </w:hyperlink>
       <w:r>
@@ -613,7 +740,7 @@
           <w:sz w:val="22"/>
           <w:szCs w:val="22"/>
         </w:rPr>
-        <w:t xml:space="preserve">. Led the development of a </w:t>
+        <w:t xml:space="preserve"> where we achieved 2</w:t>
       </w:r>
       <w:r>
         <w:rPr>
@@ -621,8 +748,9 @@
           <w:bCs w:val="0"/>
           <w:sz w:val="22"/>
           <w:szCs w:val="22"/>
-        </w:rPr>
-        <w:t>Hierarchical</w:t>
+          <w:vertAlign w:val="superscript"/>
+        </w:rPr>
+        <w:t>nd</w:t>
       </w:r>
       <w:r>
         <w:rPr>
@@ -631,7 +759,7 @@
           <w:sz w:val="22"/>
           <w:szCs w:val="22"/>
         </w:rPr>
-        <w:t xml:space="preserve"> PPO agent and novel observation transformations to do this. </w:t>
+        <w:t xml:space="preserve"> place. Led the development of Hierarchical PPOs agent to achieve this. </w:t>
       </w:r>
     </w:p>
     <w:p>
@@ -775,87 +903,7 @@
           <w:sz w:val="22"/>
           <w:szCs w:val="22"/>
         </w:rPr>
-        <w:t>Applied image process techniques then graph techniques to graph road networks.</w:t>
-      </w:r>
-    </w:p>
-    <w:p>
-      <w:pPr>
-        <w:pStyle w:val="NoSpacing"/>
-        <w:numPr>
-          <w:ilvl w:val="0"/>
-          <w:numId w:val="7"/>
-        </w:numPr>
-        <w:ind w:left="360"/>
-        <w:rPr>
-          <w:rFonts w:ascii="Calibri" w:hAnsi="Calibri" w:eastAsia="Calibri" w:cs="Calibri" w:asciiTheme="minorAscii" w:hAnsiTheme="minorAscii" w:eastAsiaTheme="minorAscii" w:cstheme="minorAscii"/>
-          <w:b w:val="0"/>
-          <w:bCs w:val="0"/>
-          <w:sz w:val="22"/>
-          <w:szCs w:val="22"/>
-        </w:rPr>
-      </w:pPr>
-      <w:r>
-        <w:rPr>
-          <w:b w:val="0"/>
-          <w:bCs w:val="0"/>
-          <w:sz w:val="22"/>
-          <w:szCs w:val="22"/>
-        </w:rPr>
-        <w:t xml:space="preserve">All projects written in </w:t>
-      </w:r>
-      <w:r>
-        <w:rPr>
-          <w:b w:val="0"/>
-          <w:bCs w:val="0"/>
-          <w:sz w:val="22"/>
-          <w:szCs w:val="22"/>
-        </w:rPr>
-        <w:t>Python</w:t>
-      </w:r>
-      <w:r>
-        <w:rPr>
-          <w:b w:val="0"/>
-          <w:bCs w:val="0"/>
-          <w:sz w:val="22"/>
-          <w:szCs w:val="22"/>
-        </w:rPr>
-        <w:t xml:space="preserve"> and we tended to use: Docker, WSL, </w:t>
-      </w:r>
-      <w:r>
-        <w:rPr>
-          <w:b w:val="0"/>
-          <w:bCs w:val="0"/>
-          <w:sz w:val="22"/>
-          <w:szCs w:val="22"/>
-        </w:rPr>
-        <w:t>Github</w:t>
-      </w:r>
-      <w:r>
-        <w:rPr>
-          <w:b w:val="0"/>
-          <w:bCs w:val="0"/>
-          <w:sz w:val="22"/>
-          <w:szCs w:val="22"/>
-        </w:rPr>
-        <w:t>, DVC, AWS (</w:t>
-      </w:r>
-      <w:r>
-        <w:rPr>
-          <w:b w:val="0"/>
-          <w:bCs w:val="0"/>
-          <w:sz w:val="22"/>
-          <w:szCs w:val="22"/>
-        </w:rPr>
-        <w:t>Sagemaker</w:t>
-      </w:r>
-      <w:r>
-        <w:rPr>
-          <w:b w:val="0"/>
-          <w:bCs w:val="0"/>
-          <w:sz w:val="22"/>
-          <w:szCs w:val="22"/>
-        </w:rPr>
-        <w:t xml:space="preserve"> or Cloud9/EC2, S3).</w:t>
+        <w:t>Applied image process &amp; graph ML techniques to graph road networks.</w:t>
       </w:r>
     </w:p>
     <w:p>
@@ -1099,7 +1147,21 @@
           <w:sz w:val="22"/>
           <w:szCs w:val="22"/>
         </w:rPr>
-        <w:t xml:space="preserve">Statistical/Design of Experiments tools (experiment design &amp; </w:t>
+        <w:t xml:space="preserve">Statistical/Design of Experiments tools for </w:t>
+      </w:r>
+      <w:r>
+        <w:rPr>
+          <w:sz w:val="22"/>
+          <w:szCs w:val="22"/>
+        </w:rPr>
+        <w:t>optimal</w:t>
+      </w:r>
+      <w:r>
+        <w:rPr>
+          <w:sz w:val="22"/>
+          <w:szCs w:val="22"/>
+        </w:rPr>
+        <w:t xml:space="preserve"> experiment design &amp; </w:t>
       </w:r>
       <w:r>
         <w:rPr>
@@ -1113,7 +1175,7 @@
           <w:sz w:val="22"/>
           <w:szCs w:val="22"/>
         </w:rPr>
-        <w:t xml:space="preserve"> results: think JMP).</w:t>
+        <w:t xml:space="preserve"> results.</w:t>
       </w:r>
     </w:p>
     <w:p>
@@ -1196,7 +1258,7 @@
           <w:sz w:val="22"/>
           <w:szCs w:val="22"/>
         </w:rPr>
-        <w:t>Built the company website.</w:t>
+        <w:t>Built the company website and managed marketing, including organising &amp; representing at marketing events (Vacuum Expo).</w:t>
       </w:r>
     </w:p>
     <w:p>
@@ -1218,7 +1280,7 @@
           <w:sz w:val="22"/>
           <w:szCs w:val="22"/>
         </w:rPr>
-        <w:t>Implemented wireless communications protocols for our products.</w:t>
+        <w:t>Implemented wireless communications software for our products.</w:t>
       </w:r>
     </w:p>
     <w:p>
@@ -1241,28 +1303,6 @@
           <w:szCs w:val="22"/>
         </w:rPr>
         <w:t>Managed and printed 3D printed mechanical models/prototypes.</w:t>
-      </w:r>
-    </w:p>
-    <w:p>
-      <w:pPr>
-        <w:pStyle w:val="NoSpacing"/>
-        <w:numPr>
-          <w:ilvl w:val="0"/>
-          <w:numId w:val="9"/>
-        </w:numPr>
-        <w:ind w:left="360"/>
-        <w:rPr>
-          <w:rFonts w:ascii="Calibri" w:hAnsi="Calibri" w:eastAsia="Calibri" w:cs="Calibri" w:asciiTheme="minorAscii" w:hAnsiTheme="minorAscii" w:eastAsiaTheme="minorAscii" w:cstheme="minorAscii"/>
-          <w:sz w:val="22"/>
-          <w:szCs w:val="22"/>
-        </w:rPr>
-      </w:pPr>
-      <w:r>
-        <w:rPr>
-          <w:sz w:val="22"/>
-          <w:szCs w:val="22"/>
-        </w:rPr>
-        <w:t>Organized &amp; represented at marketing events (Vacuum Expo).</w:t>
       </w:r>
     </w:p>
     <w:p>

</xml_diff>